<commit_message>
fix bab 3 lagi
</commit_message>
<xml_diff>
--- a/DOC KP/LAPORAN KERJA PRAKTIK RAZKI  1.docx
+++ b/DOC KP/LAPORAN KERJA PRAKTIK RAZKI  1.docx
@@ -15116,10 +15116,10 @@
                   <v:path o:extrusionok="f" gradientshapeok="t" o:connecttype="rect"/>
                   <o:lock v:ext="edit" aspectratio="t"/>
                 </v:shapetype>
-                <v:shape id="_x0000_i1114" type="#_x0000_t75" style="width:130.05pt;height:50.5pt" o:ole="">
+                <v:shape id="_x0000_i1114" type="#_x0000_t75" style="width:130.6pt;height:51.05pt" o:ole="">
                   <v:imagedata r:id="rId13" o:title=""/>
                 </v:shape>
-                <o:OLEObject Type="Embed" ProgID="PBrush" ShapeID="_x0000_i1114" DrawAspect="Content" ObjectID="_1812559175" r:id="rId14"/>
+                <o:OLEObject Type="Embed" ProgID="PBrush" ShapeID="_x0000_i1114" DrawAspect="Content" ObjectID="_1812559836" r:id="rId14"/>
               </w:object>
             </w:r>
           </w:p>
@@ -21268,26 +21268,28 @@
       <w:r>
         <w:rPr>
           <w:rFonts w:ascii="Times New Roman" w:hAnsi="Times New Roman" w:cs="Times New Roman"/>
-          <w:b/>
-          <w:bCs/>
           <w:noProof/>
           <w:sz w:val="24"/>
           <w:szCs w:val="24"/>
           <w:lang w:val="id-ID"/>
         </w:rPr>
         <w:lastRenderedPageBreak/>
-        <w:t>1. Metode Analisis Data</w:t>
-      </w:r>
-      <w:r>
-        <w:rPr>
-          <w:rFonts w:ascii="Times New Roman" w:hAnsi="Times New Roman" w:cs="Times New Roman"/>
-          <w:noProof/>
-          <w:sz w:val="24"/>
-          <w:szCs w:val="24"/>
-          <w:lang w:val="id-ID"/>
-        </w:rPr>
-        <w:t xml:space="preserve"> </w:t>
-      </w:r>
+        <w:t xml:space="preserve">1. Metode Analisis Data </w:t>
+      </w:r>
+    </w:p>
+    <w:p>
+      <w:pPr>
+        <w:spacing w:after="0"/>
+        <w:ind w:firstLine="720"/>
+        <w:jc w:val="both"/>
+        <w:rPr>
+          <w:rFonts w:ascii="Times New Roman" w:hAnsi="Times New Roman" w:cs="Times New Roman"/>
+          <w:noProof/>
+          <w:sz w:val="24"/>
+          <w:szCs w:val="24"/>
+          <w:lang w:val="id-ID"/>
+        </w:rPr>
+      </w:pPr>
     </w:p>
     <w:p>
       <w:pPr>
@@ -21338,6 +21340,20 @@
     <w:p>
       <w:pPr>
         <w:spacing w:after="0"/>
+        <w:ind w:left="720" w:firstLine="720"/>
+        <w:jc w:val="both"/>
+        <w:rPr>
+          <w:rFonts w:ascii="Times New Roman" w:hAnsi="Times New Roman" w:cs="Times New Roman"/>
+          <w:noProof/>
+          <w:sz w:val="24"/>
+          <w:szCs w:val="24"/>
+          <w:lang w:val="id-ID"/>
+        </w:rPr>
+      </w:pPr>
+    </w:p>
+    <w:p>
+      <w:pPr>
+        <w:spacing w:after="0"/>
         <w:ind w:firstLine="720"/>
         <w:jc w:val="both"/>
         <w:rPr>
@@ -21351,8 +21367,6 @@
       <w:r>
         <w:rPr>
           <w:rFonts w:ascii="Times New Roman" w:hAnsi="Times New Roman" w:cs="Times New Roman"/>
-          <w:b/>
-          <w:bCs/>
           <w:noProof/>
           <w:sz w:val="24"/>
           <w:szCs w:val="24"/>
@@ -21360,16 +21374,20 @@
         </w:rPr>
         <w:t>2. Metode Perancangan Sistem</w:t>
       </w:r>
-      <w:r>
-        <w:rPr>
-          <w:rFonts w:ascii="Times New Roman" w:hAnsi="Times New Roman" w:cs="Times New Roman"/>
-          <w:noProof/>
-          <w:sz w:val="24"/>
-          <w:szCs w:val="24"/>
-          <w:lang w:val="id-ID"/>
-        </w:rPr>
-        <w:t xml:space="preserve"> </w:t>
-      </w:r>
+    </w:p>
+    <w:p>
+      <w:pPr>
+        <w:spacing w:after="0"/>
+        <w:ind w:firstLine="720"/>
+        <w:jc w:val="both"/>
+        <w:rPr>
+          <w:rFonts w:ascii="Times New Roman" w:hAnsi="Times New Roman" w:cs="Times New Roman"/>
+          <w:noProof/>
+          <w:sz w:val="24"/>
+          <w:szCs w:val="24"/>
+          <w:lang w:val="id-ID"/>
+        </w:rPr>
+      </w:pPr>
     </w:p>
     <w:p>
       <w:pPr>
@@ -21416,6 +21434,232 @@
         </w:rPr>
         <w:t>). Pendekatan ini dipilih karena kemampuannya yang superior dalam memodelkan entitas dunia nyata (seperti Pengelola, Pengajuan, dan Dokumen) dan interaksinya yang kompleks ke dalam sebuah struktur perangkat lunak yang logis. Proses perancangan ini kemudian diwujudkan melalui dua artefak utama:</w:t>
       </w:r>
+    </w:p>
+    <w:p>
+      <w:pPr>
+        <w:spacing w:after="0"/>
+        <w:ind w:left="720" w:firstLine="720"/>
+        <w:jc w:val="both"/>
+        <w:rPr>
+          <w:rFonts w:ascii="Times New Roman" w:hAnsi="Times New Roman" w:cs="Times New Roman"/>
+          <w:noProof/>
+          <w:sz w:val="24"/>
+          <w:szCs w:val="24"/>
+          <w:lang w:val="id-ID"/>
+        </w:rPr>
+      </w:pPr>
+    </w:p>
+    <w:p>
+      <w:pPr>
+        <w:pStyle w:val="ListParagraph"/>
+        <w:numPr>
+          <w:ilvl w:val="0"/>
+          <w:numId w:val="33"/>
+        </w:numPr>
+        <w:spacing w:after="0"/>
+        <w:ind w:left="1260" w:hanging="450"/>
+        <w:jc w:val="both"/>
+        <w:rPr>
+          <w:rFonts w:ascii="Times New Roman" w:hAnsi="Times New Roman" w:cs="Times New Roman"/>
+          <w:noProof/>
+          <w:sz w:val="24"/>
+          <w:szCs w:val="24"/>
+          <w:lang w:val="en-US"/>
+        </w:rPr>
+      </w:pPr>
+      <w:r>
+        <w:rPr>
+          <w:rFonts w:ascii="Times New Roman" w:hAnsi="Times New Roman" w:cs="Times New Roman"/>
+          <w:noProof/>
+          <w:sz w:val="24"/>
+          <w:szCs w:val="24"/>
+          <w:lang w:val="en-US"/>
+        </w:rPr>
+        <w:t>Pemodelan Sistem dengan UML: Setiap kebutuhan pengguna yang telah diidentifikasi akan diterjemahkan menjadi serangkaian model visual menggunakan diagram-diagram standar dari UML (</w:t>
+      </w:r>
+      <w:r>
+        <w:rPr>
+          <w:rFonts w:ascii="Times New Roman" w:hAnsi="Times New Roman" w:cs="Times New Roman"/>
+          <w:i/>
+          <w:iCs/>
+          <w:noProof/>
+          <w:sz w:val="24"/>
+          <w:szCs w:val="24"/>
+          <w:lang w:val="en-US"/>
+        </w:rPr>
+        <w:t>Unified Modeling Language</w:t>
+      </w:r>
+      <w:r>
+        <w:rPr>
+          <w:rFonts w:ascii="Times New Roman" w:hAnsi="Times New Roman" w:cs="Times New Roman"/>
+          <w:noProof/>
+          <w:sz w:val="24"/>
+          <w:szCs w:val="24"/>
+          <w:lang w:val="en-US"/>
+        </w:rPr>
+        <w:t>). Setiap diagram memiliki fungsi spesifik untuk memetakan rancangan dari berbagai sudut pandang, yaitu</w:t>
+      </w:r>
+      <w:r>
+        <w:rPr>
+          <w:rFonts w:ascii="Times New Roman" w:hAnsi="Times New Roman" w:cs="Times New Roman"/>
+          <w:noProof/>
+          <w:sz w:val="24"/>
+          <w:szCs w:val="24"/>
+          <w:lang w:val="en-US"/>
+        </w:rPr>
+        <w:t xml:space="preserve"> </w:t>
+      </w:r>
+      <w:r>
+        <w:rPr>
+          <w:rFonts w:ascii="Times New Roman" w:hAnsi="Times New Roman" w:cs="Times New Roman"/>
+          <w:noProof/>
+          <w:sz w:val="24"/>
+          <w:szCs w:val="24"/>
+          <w:lang w:val="en-US"/>
+        </w:rPr>
+        <w:t>Use Case Diagram akan digunakan untuk mendefinisikan siapa saja pengguna sistem (aktor) dan apa saja fungsi utama yang bisa mereka lakukan</w:t>
+      </w:r>
+      <w:r>
+        <w:rPr>
+          <w:rFonts w:ascii="Times New Roman" w:hAnsi="Times New Roman" w:cs="Times New Roman"/>
+          <w:noProof/>
+          <w:sz w:val="24"/>
+          <w:szCs w:val="24"/>
+          <w:lang w:val="en-US"/>
+        </w:rPr>
+        <w:t xml:space="preserve">, </w:t>
+      </w:r>
+      <w:r>
+        <w:rPr>
+          <w:rFonts w:ascii="Times New Roman" w:hAnsi="Times New Roman" w:cs="Times New Roman"/>
+          <w:noProof/>
+          <w:sz w:val="24"/>
+          <w:szCs w:val="24"/>
+          <w:lang w:val="en-US"/>
+        </w:rPr>
+        <w:t>Activity Diagram akan digunakan untuk menggambarkan alur kerja (</w:t>
+      </w:r>
+      <w:r>
+        <w:rPr>
+          <w:rFonts w:ascii="Times New Roman" w:hAnsi="Times New Roman" w:cs="Times New Roman"/>
+          <w:i/>
+          <w:iCs/>
+          <w:noProof/>
+          <w:sz w:val="24"/>
+          <w:szCs w:val="24"/>
+          <w:lang w:val="en-US"/>
+        </w:rPr>
+        <w:t>workflow</w:t>
+      </w:r>
+      <w:r>
+        <w:rPr>
+          <w:rFonts w:ascii="Times New Roman" w:hAnsi="Times New Roman" w:cs="Times New Roman"/>
+          <w:noProof/>
+          <w:sz w:val="24"/>
+          <w:szCs w:val="24"/>
+          <w:lang w:val="en-US"/>
+        </w:rPr>
+        <w:t xml:space="preserve">) dari proses </w:t>
+      </w:r>
+      <w:r>
+        <w:rPr>
+          <w:rFonts w:ascii="Times New Roman" w:hAnsi="Times New Roman" w:cs="Times New Roman"/>
+          <w:i/>
+          <w:iCs/>
+          <w:noProof/>
+          <w:sz w:val="24"/>
+          <w:szCs w:val="24"/>
+          <w:lang w:val="en-US"/>
+        </w:rPr>
+        <w:t>reimbursement</w:t>
+      </w:r>
+      <w:r>
+        <w:rPr>
+          <w:rFonts w:ascii="Times New Roman" w:hAnsi="Times New Roman" w:cs="Times New Roman"/>
+          <w:noProof/>
+          <w:sz w:val="24"/>
+          <w:szCs w:val="24"/>
+          <w:lang w:val="en-US"/>
+        </w:rPr>
+        <w:t xml:space="preserve"> yang baru secara langkah-demi-langkah dan mudah dipahami.</w:t>
+      </w:r>
+      <w:r>
+        <w:rPr>
+          <w:rFonts w:ascii="Times New Roman" w:hAnsi="Times New Roman" w:cs="Times New Roman"/>
+          <w:noProof/>
+          <w:sz w:val="24"/>
+          <w:szCs w:val="24"/>
+          <w:lang w:val="en-US"/>
+        </w:rPr>
+        <w:t xml:space="preserve">, </w:t>
+      </w:r>
+      <w:r>
+        <w:rPr>
+          <w:rFonts w:ascii="Times New Roman" w:hAnsi="Times New Roman" w:cs="Times New Roman"/>
+          <w:noProof/>
+          <w:sz w:val="24"/>
+          <w:szCs w:val="24"/>
+          <w:lang w:val="en-US"/>
+        </w:rPr>
+        <w:t>Sequence Diagram akan digunakan untuk merinci interaksi teknis dan urutan pesan "di balik layar" untuk sebuah fungsi spesifik, contohnya seperti saat pengguna menekan tombol simpan pada formulir pengajuan</w:t>
+      </w:r>
+      <w:r>
+        <w:rPr>
+          <w:rFonts w:ascii="Times New Roman" w:hAnsi="Times New Roman" w:cs="Times New Roman"/>
+          <w:noProof/>
+          <w:sz w:val="24"/>
+          <w:szCs w:val="24"/>
+          <w:lang w:val="en-US"/>
+        </w:rPr>
+        <w:t xml:space="preserve">, </w:t>
+      </w:r>
+      <w:r>
+        <w:rPr>
+          <w:rFonts w:ascii="Times New Roman" w:hAnsi="Times New Roman" w:cs="Times New Roman"/>
+          <w:noProof/>
+          <w:sz w:val="24"/>
+          <w:szCs w:val="24"/>
+          <w:lang w:val="en-US"/>
+        </w:rPr>
+        <w:t>Class Diagram akan berfungsi sebagai cetak biru (</w:t>
+      </w:r>
+      <w:r>
+        <w:rPr>
+          <w:rFonts w:ascii="Times New Roman" w:hAnsi="Times New Roman" w:cs="Times New Roman"/>
+          <w:i/>
+          <w:iCs/>
+          <w:noProof/>
+          <w:sz w:val="24"/>
+          <w:szCs w:val="24"/>
+          <w:lang w:val="en-US"/>
+        </w:rPr>
+        <w:t>blueprint</w:t>
+      </w:r>
+      <w:r>
+        <w:rPr>
+          <w:rFonts w:ascii="Times New Roman" w:hAnsi="Times New Roman" w:cs="Times New Roman"/>
+          <w:noProof/>
+          <w:sz w:val="24"/>
+          <w:szCs w:val="24"/>
+          <w:lang w:val="en-US"/>
+        </w:rPr>
+        <w:t>) dari struktur data, yang akan menjadi panduan utama dalam perancangan basis data sistem.</w:t>
+      </w:r>
+    </w:p>
+    <w:p>
+      <w:pPr>
+        <w:pStyle w:val="ListParagraph"/>
+        <w:spacing w:after="0"/>
+        <w:ind w:left="1200"/>
+        <w:jc w:val="both"/>
+        <w:rPr>
+          <w:rFonts w:ascii="Times New Roman" w:hAnsi="Times New Roman" w:cs="Times New Roman"/>
+          <w:noProof/>
+          <w:sz w:val="24"/>
+          <w:szCs w:val="24"/>
+          <w:lang w:val="id-ID"/>
+        </w:rPr>
+      </w:pPr>
     </w:p>
     <w:p>
       <w:pPr>
@@ -21427,22 +21671,19 @@
         <w:spacing w:after="0"/>
         <w:jc w:val="both"/>
         <w:rPr>
-          <w:rFonts w:ascii="Times New Roman" w:hAnsi="Times New Roman" w:cs="Times New Roman"/>
-          <w:noProof/>
-          <w:sz w:val="24"/>
-          <w:szCs w:val="24"/>
-          <w:lang w:val="id-ID"/>
-        </w:rPr>
-      </w:pPr>
-      <w:r>
-        <w:rPr>
-          <w:rFonts w:ascii="Times New Roman" w:hAnsi="Times New Roman" w:cs="Times New Roman"/>
-          <w:noProof/>
-          <w:sz w:val="24"/>
-          <w:szCs w:val="24"/>
-          <w:lang w:val="id-ID"/>
-        </w:rPr>
-        <w:t>Pemodelan Sistem dengan UML: Setiap kebutuhan pengguna akan diterjemahkan menjadi model visual menggunakan diagram-diagram UML (</w:t>
+          <w:noProof/>
+          <w:lang w:val="id-ID"/>
+        </w:rPr>
+      </w:pPr>
+      <w:r>
+        <w:rPr>
+          <w:rFonts w:ascii="Times New Roman" w:hAnsi="Times New Roman" w:cs="Times New Roman"/>
+          <w:noProof/>
+          <w:sz w:val="24"/>
+          <w:szCs w:val="24"/>
+          <w:lang w:val="id-ID"/>
+        </w:rPr>
+        <w:t xml:space="preserve">Pembuatan Mockup dan Prototipe: Selaras dengan pendekatan </w:t>
       </w:r>
       <w:r>
         <w:rPr>
@@ -21454,178 +21695,6 @@
           <w:szCs w:val="24"/>
           <w:lang w:val="id-ID"/>
         </w:rPr>
-        <w:t>Unified Modeling Language</w:t>
-      </w:r>
-      <w:r>
-        <w:rPr>
-          <w:rFonts w:ascii="Times New Roman" w:hAnsi="Times New Roman" w:cs="Times New Roman"/>
-          <w:noProof/>
-          <w:sz w:val="24"/>
-          <w:szCs w:val="24"/>
-          <w:lang w:val="id-ID"/>
-        </w:rPr>
-        <w:t xml:space="preserve">). </w:t>
-      </w:r>
-      <w:r>
-        <w:rPr>
-          <w:rFonts w:ascii="Times New Roman" w:hAnsi="Times New Roman" w:cs="Times New Roman"/>
-          <w:i/>
-          <w:iCs/>
-          <w:noProof/>
-          <w:sz w:val="24"/>
-          <w:szCs w:val="24"/>
-          <w:lang w:val="id-ID"/>
-        </w:rPr>
-        <w:t>Use Case Diagram</w:t>
-      </w:r>
-      <w:r>
-        <w:rPr>
-          <w:rFonts w:ascii="Times New Roman" w:hAnsi="Times New Roman" w:cs="Times New Roman"/>
-          <w:noProof/>
-          <w:sz w:val="24"/>
-          <w:szCs w:val="24"/>
-          <w:lang w:val="id-ID"/>
-        </w:rPr>
-        <w:t xml:space="preserve"> akan digunakan untuk memetakan fungsionalitas sistem dari sudut pandang pengguna. </w:t>
-      </w:r>
-      <w:r>
-        <w:rPr>
-          <w:rFonts w:ascii="Times New Roman" w:hAnsi="Times New Roman" w:cs="Times New Roman"/>
-          <w:i/>
-          <w:iCs/>
-          <w:noProof/>
-          <w:sz w:val="24"/>
-          <w:szCs w:val="24"/>
-          <w:lang w:val="id-ID"/>
-        </w:rPr>
-        <w:t>Activity Diagram</w:t>
-      </w:r>
-      <w:r>
-        <w:rPr>
-          <w:rFonts w:ascii="Times New Roman" w:hAnsi="Times New Roman" w:cs="Times New Roman"/>
-          <w:noProof/>
-          <w:sz w:val="24"/>
-          <w:szCs w:val="24"/>
-          <w:lang w:val="id-ID"/>
-        </w:rPr>
-        <w:t xml:space="preserve"> akan menggambarkan alur kerja </w:t>
-      </w:r>
-      <w:r>
-        <w:rPr>
-          <w:rFonts w:ascii="Times New Roman" w:hAnsi="Times New Roman" w:cs="Times New Roman"/>
-          <w:i/>
-          <w:iCs/>
-          <w:noProof/>
-          <w:sz w:val="24"/>
-          <w:szCs w:val="24"/>
-          <w:lang w:val="id-ID"/>
-        </w:rPr>
-        <w:t>reimbursement</w:t>
-      </w:r>
-      <w:r>
-        <w:rPr>
-          <w:rFonts w:ascii="Times New Roman" w:hAnsi="Times New Roman" w:cs="Times New Roman"/>
-          <w:noProof/>
-          <w:sz w:val="24"/>
-          <w:szCs w:val="24"/>
-          <w:lang w:val="id-ID"/>
-        </w:rPr>
-        <w:t xml:space="preserve"> yang baru secara detail. </w:t>
-      </w:r>
-      <w:r>
-        <w:rPr>
-          <w:rFonts w:ascii="Times New Roman" w:hAnsi="Times New Roman" w:cs="Times New Roman"/>
-          <w:i/>
-          <w:iCs/>
-          <w:noProof/>
-          <w:sz w:val="24"/>
-          <w:szCs w:val="24"/>
-          <w:lang w:val="id-ID"/>
-        </w:rPr>
-        <w:t>Sequence Diagram</w:t>
-      </w:r>
-      <w:r>
-        <w:rPr>
-          <w:rFonts w:ascii="Times New Roman" w:hAnsi="Times New Roman" w:cs="Times New Roman"/>
-          <w:noProof/>
-          <w:sz w:val="24"/>
-          <w:szCs w:val="24"/>
-          <w:lang w:val="id-ID"/>
-        </w:rPr>
-        <w:t xml:space="preserve"> akan merinci interaksi teknis di balik layar, dan </w:t>
-      </w:r>
-      <w:r>
-        <w:rPr>
-          <w:rFonts w:ascii="Times New Roman" w:hAnsi="Times New Roman" w:cs="Times New Roman"/>
-          <w:i/>
-          <w:iCs/>
-          <w:noProof/>
-          <w:sz w:val="24"/>
-          <w:szCs w:val="24"/>
-          <w:lang w:val="id-ID"/>
-        </w:rPr>
-        <w:t>Class Diagram</w:t>
-      </w:r>
-      <w:r>
-        <w:rPr>
-          <w:rFonts w:ascii="Times New Roman" w:hAnsi="Times New Roman" w:cs="Times New Roman"/>
-          <w:noProof/>
-          <w:sz w:val="24"/>
-          <w:szCs w:val="24"/>
-          <w:lang w:val="id-ID"/>
-        </w:rPr>
-        <w:t xml:space="preserve"> akan menjadi cetak biru dari struktur basis data.</w:t>
-      </w:r>
-    </w:p>
-    <w:p>
-      <w:pPr>
-        <w:pStyle w:val="ListParagraph"/>
-        <w:spacing w:after="0"/>
-        <w:ind w:left="1200"/>
-        <w:jc w:val="both"/>
-        <w:rPr>
-          <w:rFonts w:ascii="Times New Roman" w:hAnsi="Times New Roman" w:cs="Times New Roman"/>
-          <w:noProof/>
-          <w:sz w:val="24"/>
-          <w:szCs w:val="24"/>
-          <w:lang w:val="id-ID"/>
-        </w:rPr>
-      </w:pPr>
-    </w:p>
-    <w:p>
-      <w:pPr>
-        <w:pStyle w:val="ListParagraph"/>
-        <w:numPr>
-          <w:ilvl w:val="0"/>
-          <w:numId w:val="31"/>
-        </w:numPr>
-        <w:spacing w:after="0"/>
-        <w:jc w:val="both"/>
-        <w:rPr>
-          <w:noProof/>
-          <w:lang w:val="id-ID"/>
-        </w:rPr>
-      </w:pPr>
-      <w:r>
-        <w:rPr>
-          <w:rFonts w:ascii="Times New Roman" w:hAnsi="Times New Roman" w:cs="Times New Roman"/>
-          <w:noProof/>
-          <w:sz w:val="24"/>
-          <w:szCs w:val="24"/>
-          <w:lang w:val="id-ID"/>
-        </w:rPr>
-        <w:t xml:space="preserve">Pembuatan Mockup dan Prototipe: Selaras dengan pendekatan </w:t>
-      </w:r>
-      <w:r>
-        <w:rPr>
-          <w:rFonts w:ascii="Times New Roman" w:hAnsi="Times New Roman" w:cs="Times New Roman"/>
-          <w:i/>
-          <w:iCs/>
-          <w:noProof/>
-          <w:sz w:val="24"/>
-          <w:szCs w:val="24"/>
-          <w:lang w:val="id-ID"/>
-        </w:rPr>
         <w:t>Prototyping</w:t>
       </w:r>
       <w:r>
@@ -21636,7 +21705,18 @@
           <w:szCs w:val="24"/>
           <w:lang w:val="id-ID"/>
         </w:rPr>
-        <w:t>, peneliti akan membuat Mockup, yaitu sebuah desain visual statis dari antarmuka pengguna sistem. Mockup ini akan menunjukkan tata letak, warna, dan komponen-komponen visual lainnya. Selanjutnya, mockup ini dapat dikembangkan menjadi sebuah Prototipe interaktif yang bisa diklik. Tujuannya adalah untuk memberikan gambaran yang sangat nyata kepada para pengguna mengenai bagaimana sistem akan terlihat dan terasa saat digunakan, serta untuk mendapatkan</w:t>
+        <w:t xml:space="preserve">, peneliti akan membuat Mockup, yaitu sebuah desain visual statis dari antarmuka pengguna sistem. Mockup ini akan menunjukkan tata letak, warna, dan komponen-komponen visual lainnya. Selanjutnya, mockup ini dapat dikembangkan menjadi sebuah </w:t>
+      </w:r>
+      <w:r>
+        <w:rPr>
+          <w:rFonts w:ascii="Times New Roman" w:hAnsi="Times New Roman" w:cs="Times New Roman"/>
+          <w:noProof/>
+          <w:sz w:val="24"/>
+          <w:szCs w:val="24"/>
+          <w:lang w:val="id-ID"/>
+        </w:rPr>
+        <w:lastRenderedPageBreak/>
+        <w:t>Prototipe interaktif yang bisa diklik. Tujuannya adalah untuk memberikan gambaran yang sangat nyata kepada para pengguna mengenai bagaimana sistem akan terlihat dan terasa saat digunakan, serta untuk mendapatkan</w:t>
       </w:r>
       <w:r>
         <w:rPr>
@@ -21733,7 +21813,6 @@
           <w:color w:val="000000" w:themeColor="text1"/>
           <w:lang w:val="id-ID"/>
         </w:rPr>
-        <w:lastRenderedPageBreak/>
         <w:t>3.4.1 Sejarah Singkat PT Swadharma Duta Data</w:t>
       </w:r>
       <w:bookmarkEnd w:id="40"/>
@@ -22121,6 +22200,7 @@
           <w:color w:val="000000" w:themeColor="text1"/>
           <w:lang w:val="id-ID"/>
         </w:rPr>
+        <w:lastRenderedPageBreak/>
         <w:t>3.4.3 Bidang Usaha Tempat Penelitian</w:t>
       </w:r>
       <w:bookmarkEnd w:id="42"/>
@@ -22400,7 +22480,6 @@
           <w:color w:val="000000" w:themeColor="text1"/>
           <w:lang w:val="id-ID"/>
         </w:rPr>
-        <w:lastRenderedPageBreak/>
         <w:t>3.4.4 Struktur Organisasi PT Swadharma Duta Data</w:t>
       </w:r>
       <w:bookmarkEnd w:id="43"/>
@@ -24263,6 +24342,155 @@
     </w:lvl>
   </w:abstractNum>
   <w:abstractNum w:abstractNumId="6" w15:restartNumberingAfterBreak="0">
+    <w:nsid w:val="1AF023A1"/>
+    <w:multiLevelType w:val="multilevel"/>
+    <w:tmpl w:val="445C131E"/>
+    <w:lvl w:ilvl="0">
+      <w:start w:val="1"/>
+      <w:numFmt w:val="bullet"/>
+      <w:lvlText w:val=""/>
+      <w:lvlJc w:val="left"/>
+      <w:pPr>
+        <w:tabs>
+          <w:tab w:val="num" w:pos="1080"/>
+        </w:tabs>
+        <w:ind w:left="1080" w:hanging="360"/>
+      </w:pPr>
+      <w:rPr>
+        <w:rFonts w:ascii="Symbol" w:hAnsi="Symbol" w:hint="default"/>
+        <w:sz w:val="20"/>
+      </w:rPr>
+    </w:lvl>
+    <w:lvl w:ilvl="1" w:tentative="1">
+      <w:start w:val="1"/>
+      <w:numFmt w:val="bullet"/>
+      <w:lvlText w:val="o"/>
+      <w:lvlJc w:val="left"/>
+      <w:pPr>
+        <w:tabs>
+          <w:tab w:val="num" w:pos="1800"/>
+        </w:tabs>
+        <w:ind w:left="1800" w:hanging="360"/>
+      </w:pPr>
+      <w:rPr>
+        <w:rFonts w:ascii="Courier New" w:hAnsi="Courier New" w:hint="default"/>
+        <w:sz w:val="20"/>
+      </w:rPr>
+    </w:lvl>
+    <w:lvl w:ilvl="2" w:tentative="1">
+      <w:start w:val="1"/>
+      <w:numFmt w:val="bullet"/>
+      <w:lvlText w:val=""/>
+      <w:lvlJc w:val="left"/>
+      <w:pPr>
+        <w:tabs>
+          <w:tab w:val="num" w:pos="2520"/>
+        </w:tabs>
+        <w:ind w:left="2520" w:hanging="360"/>
+      </w:pPr>
+      <w:rPr>
+        <w:rFonts w:ascii="Wingdings" w:hAnsi="Wingdings" w:hint="default"/>
+        <w:sz w:val="20"/>
+      </w:rPr>
+    </w:lvl>
+    <w:lvl w:ilvl="3" w:tentative="1">
+      <w:start w:val="1"/>
+      <w:numFmt w:val="bullet"/>
+      <w:lvlText w:val=""/>
+      <w:lvlJc w:val="left"/>
+      <w:pPr>
+        <w:tabs>
+          <w:tab w:val="num" w:pos="3240"/>
+        </w:tabs>
+        <w:ind w:left="3240" w:hanging="360"/>
+      </w:pPr>
+      <w:rPr>
+        <w:rFonts w:ascii="Wingdings" w:hAnsi="Wingdings" w:hint="default"/>
+        <w:sz w:val="20"/>
+      </w:rPr>
+    </w:lvl>
+    <w:lvl w:ilvl="4" w:tentative="1">
+      <w:start w:val="1"/>
+      <w:numFmt w:val="bullet"/>
+      <w:lvlText w:val=""/>
+      <w:lvlJc w:val="left"/>
+      <w:pPr>
+        <w:tabs>
+          <w:tab w:val="num" w:pos="3960"/>
+        </w:tabs>
+        <w:ind w:left="3960" w:hanging="360"/>
+      </w:pPr>
+      <w:rPr>
+        <w:rFonts w:ascii="Wingdings" w:hAnsi="Wingdings" w:hint="default"/>
+        <w:sz w:val="20"/>
+      </w:rPr>
+    </w:lvl>
+    <w:lvl w:ilvl="5" w:tentative="1">
+      <w:start w:val="1"/>
+      <w:numFmt w:val="bullet"/>
+      <w:lvlText w:val=""/>
+      <w:lvlJc w:val="left"/>
+      <w:pPr>
+        <w:tabs>
+          <w:tab w:val="num" w:pos="4680"/>
+        </w:tabs>
+        <w:ind w:left="4680" w:hanging="360"/>
+      </w:pPr>
+      <w:rPr>
+        <w:rFonts w:ascii="Wingdings" w:hAnsi="Wingdings" w:hint="default"/>
+        <w:sz w:val="20"/>
+      </w:rPr>
+    </w:lvl>
+    <w:lvl w:ilvl="6" w:tentative="1">
+      <w:start w:val="1"/>
+      <w:numFmt w:val="bullet"/>
+      <w:lvlText w:val=""/>
+      <w:lvlJc w:val="left"/>
+      <w:pPr>
+        <w:tabs>
+          <w:tab w:val="num" w:pos="5400"/>
+        </w:tabs>
+        <w:ind w:left="5400" w:hanging="360"/>
+      </w:pPr>
+      <w:rPr>
+        <w:rFonts w:ascii="Wingdings" w:hAnsi="Wingdings" w:hint="default"/>
+        <w:sz w:val="20"/>
+      </w:rPr>
+    </w:lvl>
+    <w:lvl w:ilvl="7" w:tentative="1">
+      <w:start w:val="1"/>
+      <w:numFmt w:val="bullet"/>
+      <w:lvlText w:val=""/>
+      <w:lvlJc w:val="left"/>
+      <w:pPr>
+        <w:tabs>
+          <w:tab w:val="num" w:pos="6120"/>
+        </w:tabs>
+        <w:ind w:left="6120" w:hanging="360"/>
+      </w:pPr>
+      <w:rPr>
+        <w:rFonts w:ascii="Wingdings" w:hAnsi="Wingdings" w:hint="default"/>
+        <w:sz w:val="20"/>
+      </w:rPr>
+    </w:lvl>
+    <w:lvl w:ilvl="8" w:tentative="1">
+      <w:start w:val="1"/>
+      <w:numFmt w:val="bullet"/>
+      <w:lvlText w:val=""/>
+      <w:lvlJc w:val="left"/>
+      <w:pPr>
+        <w:tabs>
+          <w:tab w:val="num" w:pos="6840"/>
+        </w:tabs>
+        <w:ind w:left="6840" w:hanging="360"/>
+      </w:pPr>
+      <w:rPr>
+        <w:rFonts w:ascii="Wingdings" w:hAnsi="Wingdings" w:hint="default"/>
+        <w:sz w:val="20"/>
+      </w:rPr>
+    </w:lvl>
+  </w:abstractNum>
+  <w:abstractNum w:abstractNumId="7" w15:restartNumberingAfterBreak="0">
     <w:nsid w:val="1BD56C77"/>
     <w:multiLevelType w:val="hybridMultilevel"/>
     <w:tmpl w:val="B8C4E0B4"/>
@@ -24348,7 +24576,7 @@
       </w:pPr>
     </w:lvl>
   </w:abstractNum>
-  <w:abstractNum w:abstractNumId="7" w15:restartNumberingAfterBreak="0">
+  <w:abstractNum w:abstractNumId="8" w15:restartNumberingAfterBreak="0">
     <w:nsid w:val="1FD201A3"/>
     <w:multiLevelType w:val="multilevel"/>
     <w:tmpl w:val="AC84F5AA"/>
@@ -24437,7 +24665,7 @@
       </w:pPr>
     </w:lvl>
   </w:abstractNum>
-  <w:abstractNum w:abstractNumId="8" w15:restartNumberingAfterBreak="0">
+  <w:abstractNum w:abstractNumId="9" w15:restartNumberingAfterBreak="0">
     <w:nsid w:val="1FFB11F2"/>
     <w:multiLevelType w:val="multilevel"/>
     <w:tmpl w:val="097E7B04"/>
@@ -24523,7 +24751,7 @@
       </w:pPr>
     </w:lvl>
   </w:abstractNum>
-  <w:abstractNum w:abstractNumId="9" w15:restartNumberingAfterBreak="0">
+  <w:abstractNum w:abstractNumId="10" w15:restartNumberingAfterBreak="0">
     <w:nsid w:val="24133197"/>
     <w:multiLevelType w:val="multilevel"/>
     <w:tmpl w:val="35486250"/>
@@ -24609,7 +24837,7 @@
       </w:pPr>
     </w:lvl>
   </w:abstractNum>
-  <w:abstractNum w:abstractNumId="10" w15:restartNumberingAfterBreak="0">
+  <w:abstractNum w:abstractNumId="11" w15:restartNumberingAfterBreak="0">
     <w:nsid w:val="2590435A"/>
     <w:multiLevelType w:val="hybridMultilevel"/>
     <w:tmpl w:val="2E8031A6"/>
@@ -24698,7 +24926,7 @@
       </w:pPr>
     </w:lvl>
   </w:abstractNum>
-  <w:abstractNum w:abstractNumId="11" w15:restartNumberingAfterBreak="0">
+  <w:abstractNum w:abstractNumId="12" w15:restartNumberingAfterBreak="0">
     <w:nsid w:val="28A20212"/>
     <w:multiLevelType w:val="multilevel"/>
     <w:tmpl w:val="3BE41C92"/>
@@ -24811,7 +25039,7 @@
       </w:pPr>
     </w:lvl>
   </w:abstractNum>
-  <w:abstractNum w:abstractNumId="12" w15:restartNumberingAfterBreak="0">
+  <w:abstractNum w:abstractNumId="13" w15:restartNumberingAfterBreak="0">
     <w:nsid w:val="33D23B4F"/>
     <w:multiLevelType w:val="hybridMultilevel"/>
     <w:tmpl w:val="15247252"/>
@@ -24897,7 +25125,7 @@
       </w:pPr>
     </w:lvl>
   </w:abstractNum>
-  <w:abstractNum w:abstractNumId="13" w15:restartNumberingAfterBreak="0">
+  <w:abstractNum w:abstractNumId="14" w15:restartNumberingAfterBreak="0">
     <w:nsid w:val="39647B22"/>
     <w:multiLevelType w:val="multilevel"/>
     <w:tmpl w:val="22569F22"/>
@@ -24983,7 +25211,7 @@
       </w:pPr>
     </w:lvl>
   </w:abstractNum>
-  <w:abstractNum w:abstractNumId="14" w15:restartNumberingAfterBreak="0">
+  <w:abstractNum w:abstractNumId="15" w15:restartNumberingAfterBreak="0">
     <w:nsid w:val="3EE923A8"/>
     <w:multiLevelType w:val="hybridMultilevel"/>
     <w:tmpl w:val="15A60A34"/>
@@ -25069,7 +25297,7 @@
       </w:pPr>
     </w:lvl>
   </w:abstractNum>
-  <w:abstractNum w:abstractNumId="15" w15:restartNumberingAfterBreak="0">
+  <w:abstractNum w:abstractNumId="16" w15:restartNumberingAfterBreak="0">
     <w:nsid w:val="409C5E98"/>
     <w:multiLevelType w:val="multilevel"/>
     <w:tmpl w:val="4A52B67C"/>
@@ -25155,7 +25383,7 @@
       </w:pPr>
     </w:lvl>
   </w:abstractNum>
-  <w:abstractNum w:abstractNumId="16" w15:restartNumberingAfterBreak="0">
+  <w:abstractNum w:abstractNumId="17" w15:restartNumberingAfterBreak="0">
     <w:nsid w:val="466B3484"/>
     <w:multiLevelType w:val="multilevel"/>
     <w:tmpl w:val="E7B001FE"/>
@@ -25304,7 +25532,7 @@
       </w:rPr>
     </w:lvl>
   </w:abstractNum>
-  <w:abstractNum w:abstractNumId="17" w15:restartNumberingAfterBreak="0">
+  <w:abstractNum w:abstractNumId="18" w15:restartNumberingAfterBreak="0">
     <w:nsid w:val="49F62694"/>
     <w:multiLevelType w:val="hybridMultilevel"/>
     <w:tmpl w:val="7BF4A8A0"/>
@@ -25393,7 +25621,7 @@
       </w:pPr>
     </w:lvl>
   </w:abstractNum>
-  <w:abstractNum w:abstractNumId="18" w15:restartNumberingAfterBreak="0">
+  <w:abstractNum w:abstractNumId="19" w15:restartNumberingAfterBreak="0">
     <w:nsid w:val="4BC450A7"/>
     <w:multiLevelType w:val="multilevel"/>
     <w:tmpl w:val="097E7B04"/>
@@ -25479,7 +25707,7 @@
       </w:pPr>
     </w:lvl>
   </w:abstractNum>
-  <w:abstractNum w:abstractNumId="19" w15:restartNumberingAfterBreak="0">
+  <w:abstractNum w:abstractNumId="20" w15:restartNumberingAfterBreak="0">
     <w:nsid w:val="4C720050"/>
     <w:multiLevelType w:val="multilevel"/>
     <w:tmpl w:val="4D78432E"/>
@@ -25565,7 +25793,7 @@
       </w:pPr>
     </w:lvl>
   </w:abstractNum>
-  <w:abstractNum w:abstractNumId="20" w15:restartNumberingAfterBreak="0">
+  <w:abstractNum w:abstractNumId="21" w15:restartNumberingAfterBreak="0">
     <w:nsid w:val="4EFE3207"/>
     <w:multiLevelType w:val="multilevel"/>
     <w:tmpl w:val="E14CA8EC"/>
@@ -25654,7 +25882,7 @@
       </w:pPr>
     </w:lvl>
   </w:abstractNum>
-  <w:abstractNum w:abstractNumId="21" w15:restartNumberingAfterBreak="0">
+  <w:abstractNum w:abstractNumId="22" w15:restartNumberingAfterBreak="0">
     <w:nsid w:val="52E8487F"/>
     <w:multiLevelType w:val="multilevel"/>
     <w:tmpl w:val="5986BCE4"/>
@@ -25743,7 +25971,7 @@
       </w:pPr>
     </w:lvl>
   </w:abstractNum>
-  <w:abstractNum w:abstractNumId="22" w15:restartNumberingAfterBreak="0">
+  <w:abstractNum w:abstractNumId="23" w15:restartNumberingAfterBreak="0">
     <w:nsid w:val="52EE4BBB"/>
     <w:multiLevelType w:val="multilevel"/>
     <w:tmpl w:val="F13E8EEE"/>
@@ -25829,7 +26057,7 @@
       </w:pPr>
     </w:lvl>
   </w:abstractNum>
-  <w:abstractNum w:abstractNumId="23" w15:restartNumberingAfterBreak="0">
+  <w:abstractNum w:abstractNumId="24" w15:restartNumberingAfterBreak="0">
     <w:nsid w:val="5A0C40FD"/>
     <w:multiLevelType w:val="multilevel"/>
     <w:tmpl w:val="F10280DA"/>
@@ -25921,7 +26149,7 @@
       </w:pPr>
     </w:lvl>
   </w:abstractNum>
-  <w:abstractNum w:abstractNumId="24" w15:restartNumberingAfterBreak="0">
+  <w:abstractNum w:abstractNumId="25" w15:restartNumberingAfterBreak="0">
     <w:nsid w:val="5EC90F8B"/>
     <w:multiLevelType w:val="multilevel"/>
     <w:tmpl w:val="D4B6C2F8"/>
@@ -26013,7 +26241,7 @@
       </w:pPr>
     </w:lvl>
   </w:abstractNum>
-  <w:abstractNum w:abstractNumId="25" w15:restartNumberingAfterBreak="0">
+  <w:abstractNum w:abstractNumId="26" w15:restartNumberingAfterBreak="0">
     <w:nsid w:val="6A3077B5"/>
     <w:multiLevelType w:val="hybridMultilevel"/>
     <w:tmpl w:val="6A1ABF48"/>
@@ -26099,7 +26327,7 @@
       </w:pPr>
     </w:lvl>
   </w:abstractNum>
-  <w:abstractNum w:abstractNumId="26" w15:restartNumberingAfterBreak="0">
+  <w:abstractNum w:abstractNumId="27" w15:restartNumberingAfterBreak="0">
     <w:nsid w:val="71E11BC2"/>
     <w:multiLevelType w:val="multilevel"/>
     <w:tmpl w:val="524C93B0"/>
@@ -26248,7 +26476,7 @@
       </w:rPr>
     </w:lvl>
   </w:abstractNum>
-  <w:abstractNum w:abstractNumId="27" w15:restartNumberingAfterBreak="0">
+  <w:abstractNum w:abstractNumId="28" w15:restartNumberingAfterBreak="0">
     <w:nsid w:val="75103762"/>
     <w:multiLevelType w:val="multilevel"/>
     <w:tmpl w:val="DDE657EE"/>
@@ -26397,7 +26625,120 @@
       </w:rPr>
     </w:lvl>
   </w:abstractNum>
-  <w:abstractNum w:abstractNumId="28" w15:restartNumberingAfterBreak="0">
+  <w:abstractNum w:abstractNumId="29" w15:restartNumberingAfterBreak="0">
+    <w:nsid w:val="75466205"/>
+    <w:multiLevelType w:val="hybridMultilevel"/>
+    <w:tmpl w:val="30B2A212"/>
+    <w:lvl w:ilvl="0" w:tplc="04090001">
+      <w:start w:val="1"/>
+      <w:numFmt w:val="bullet"/>
+      <w:lvlText w:val=""/>
+      <w:lvlJc w:val="left"/>
+      <w:pPr>
+        <w:ind w:left="1920" w:hanging="360"/>
+      </w:pPr>
+      <w:rPr>
+        <w:rFonts w:ascii="Symbol" w:hAnsi="Symbol" w:hint="default"/>
+      </w:rPr>
+    </w:lvl>
+    <w:lvl w:ilvl="1" w:tplc="04090003" w:tentative="1">
+      <w:start w:val="1"/>
+      <w:numFmt w:val="bullet"/>
+      <w:lvlText w:val="o"/>
+      <w:lvlJc w:val="left"/>
+      <w:pPr>
+        <w:ind w:left="2640" w:hanging="360"/>
+      </w:pPr>
+      <w:rPr>
+        <w:rFonts w:ascii="Courier New" w:hAnsi="Courier New" w:cs="Courier New" w:hint="default"/>
+      </w:rPr>
+    </w:lvl>
+    <w:lvl w:ilvl="2" w:tplc="04090005" w:tentative="1">
+      <w:start w:val="1"/>
+      <w:numFmt w:val="bullet"/>
+      <w:lvlText w:val=""/>
+      <w:lvlJc w:val="left"/>
+      <w:pPr>
+        <w:ind w:left="3360" w:hanging="360"/>
+      </w:pPr>
+      <w:rPr>
+        <w:rFonts w:ascii="Wingdings" w:hAnsi="Wingdings" w:hint="default"/>
+      </w:rPr>
+    </w:lvl>
+    <w:lvl w:ilvl="3" w:tplc="04090001" w:tentative="1">
+      <w:start w:val="1"/>
+      <w:numFmt w:val="bullet"/>
+      <w:lvlText w:val=""/>
+      <w:lvlJc w:val="left"/>
+      <w:pPr>
+        <w:ind w:left="4080" w:hanging="360"/>
+      </w:pPr>
+      <w:rPr>
+        <w:rFonts w:ascii="Symbol" w:hAnsi="Symbol" w:hint="default"/>
+      </w:rPr>
+    </w:lvl>
+    <w:lvl w:ilvl="4" w:tplc="04090003" w:tentative="1">
+      <w:start w:val="1"/>
+      <w:numFmt w:val="bullet"/>
+      <w:lvlText w:val="o"/>
+      <w:lvlJc w:val="left"/>
+      <w:pPr>
+        <w:ind w:left="4800" w:hanging="360"/>
+      </w:pPr>
+      <w:rPr>
+        <w:rFonts w:ascii="Courier New" w:hAnsi="Courier New" w:cs="Courier New" w:hint="default"/>
+      </w:rPr>
+    </w:lvl>
+    <w:lvl w:ilvl="5" w:tplc="04090005" w:tentative="1">
+      <w:start w:val="1"/>
+      <w:numFmt w:val="bullet"/>
+      <w:lvlText w:val=""/>
+      <w:lvlJc w:val="left"/>
+      <w:pPr>
+        <w:ind w:left="5520" w:hanging="360"/>
+      </w:pPr>
+      <w:rPr>
+        <w:rFonts w:ascii="Wingdings" w:hAnsi="Wingdings" w:hint="default"/>
+      </w:rPr>
+    </w:lvl>
+    <w:lvl w:ilvl="6" w:tplc="04090001" w:tentative="1">
+      <w:start w:val="1"/>
+      <w:numFmt w:val="bullet"/>
+      <w:lvlText w:val=""/>
+      <w:lvlJc w:val="left"/>
+      <w:pPr>
+        <w:ind w:left="6240" w:hanging="360"/>
+      </w:pPr>
+      <w:rPr>
+        <w:rFonts w:ascii="Symbol" w:hAnsi="Symbol" w:hint="default"/>
+      </w:rPr>
+    </w:lvl>
+    <w:lvl w:ilvl="7" w:tplc="04090003" w:tentative="1">
+      <w:start w:val="1"/>
+      <w:numFmt w:val="bullet"/>
+      <w:lvlText w:val="o"/>
+      <w:lvlJc w:val="left"/>
+      <w:pPr>
+        <w:ind w:left="6960" w:hanging="360"/>
+      </w:pPr>
+      <w:rPr>
+        <w:rFonts w:ascii="Courier New" w:hAnsi="Courier New" w:cs="Courier New" w:hint="default"/>
+      </w:rPr>
+    </w:lvl>
+    <w:lvl w:ilvl="8" w:tplc="04090005" w:tentative="1">
+      <w:start w:val="1"/>
+      <w:numFmt w:val="bullet"/>
+      <w:lvlText w:val=""/>
+      <w:lvlJc w:val="left"/>
+      <w:pPr>
+        <w:ind w:left="7680" w:hanging="360"/>
+      </w:pPr>
+      <w:rPr>
+        <w:rFonts w:ascii="Wingdings" w:hAnsi="Wingdings" w:hint="default"/>
+      </w:rPr>
+    </w:lvl>
+  </w:abstractNum>
+  <w:abstractNum w:abstractNumId="30" w15:restartNumberingAfterBreak="0">
     <w:nsid w:val="75A57D89"/>
     <w:multiLevelType w:val="multilevel"/>
     <w:tmpl w:val="81E00EF0"/>
@@ -26510,7 +26851,7 @@
       </w:rPr>
     </w:lvl>
   </w:abstractNum>
-  <w:abstractNum w:abstractNumId="29" w15:restartNumberingAfterBreak="0">
+  <w:abstractNum w:abstractNumId="31" w15:restartNumberingAfterBreak="0">
     <w:nsid w:val="7D115791"/>
     <w:multiLevelType w:val="multilevel"/>
     <w:tmpl w:val="8F9CC1B2"/>
@@ -26599,7 +26940,7 @@
       </w:pPr>
     </w:lvl>
   </w:abstractNum>
-  <w:abstractNum w:abstractNumId="30" w15:restartNumberingAfterBreak="0">
+  <w:abstractNum w:abstractNumId="32" w15:restartNumberingAfterBreak="0">
     <w:nsid w:val="7D4D4DF5"/>
     <w:multiLevelType w:val="multilevel"/>
     <w:tmpl w:val="015A597C"/>
@@ -26716,93 +27057,99 @@
     <w:abstractNumId w:val="1"/>
   </w:num>
   <w:num w:numId="2" w16cid:durableId="1413888232">
-    <w:abstractNumId w:val="15"/>
+    <w:abstractNumId w:val="16"/>
   </w:num>
   <w:num w:numId="3" w16cid:durableId="1679884937">
-    <w:abstractNumId w:val="9"/>
+    <w:abstractNumId w:val="10"/>
   </w:num>
   <w:num w:numId="4" w16cid:durableId="712537279">
     <w:abstractNumId w:val="3"/>
   </w:num>
   <w:num w:numId="5" w16cid:durableId="652412181">
-    <w:abstractNumId w:val="22"/>
+    <w:abstractNumId w:val="23"/>
   </w:num>
   <w:num w:numId="6" w16cid:durableId="594746304">
     <w:abstractNumId w:val="4"/>
   </w:num>
   <w:num w:numId="7" w16cid:durableId="2081978064">
-    <w:abstractNumId w:val="13"/>
+    <w:abstractNumId w:val="14"/>
   </w:num>
   <w:num w:numId="8" w16cid:durableId="894896559">
-    <w:abstractNumId w:val="19"/>
+    <w:abstractNumId w:val="20"/>
   </w:num>
   <w:num w:numId="9" w16cid:durableId="1140223201">
-    <w:abstractNumId w:val="25"/>
+    <w:abstractNumId w:val="26"/>
   </w:num>
   <w:num w:numId="10" w16cid:durableId="346903427">
     <w:abstractNumId w:val="2"/>
   </w:num>
   <w:num w:numId="11" w16cid:durableId="461650655">
-    <w:abstractNumId w:val="26"/>
+    <w:abstractNumId w:val="27"/>
   </w:num>
   <w:num w:numId="12" w16cid:durableId="2015454334">
+    <w:abstractNumId w:val="25"/>
+  </w:num>
+  <w:num w:numId="13" w16cid:durableId="1415905566">
+    <w:abstractNumId w:val="22"/>
+  </w:num>
+  <w:num w:numId="14" w16cid:durableId="623148721">
     <w:abstractNumId w:val="24"/>
   </w:num>
-  <w:num w:numId="13" w16cid:durableId="1415905566">
+  <w:num w:numId="15" w16cid:durableId="743261582">
+    <w:abstractNumId w:val="18"/>
+  </w:num>
+  <w:num w:numId="16" w16cid:durableId="1580283419">
+    <w:abstractNumId w:val="11"/>
+  </w:num>
+  <w:num w:numId="17" w16cid:durableId="1360741979">
+    <w:abstractNumId w:val="30"/>
+  </w:num>
+  <w:num w:numId="18" w16cid:durableId="1818179093">
     <w:abstractNumId w:val="21"/>
   </w:num>
-  <w:num w:numId="14" w16cid:durableId="623148721">
-    <w:abstractNumId w:val="23"/>
+  <w:num w:numId="19" w16cid:durableId="389039448">
+    <w:abstractNumId w:val="8"/>
   </w:num>
-  <w:num w:numId="15" w16cid:durableId="743261582">
-    <w:abstractNumId w:val="17"/>
-  </w:num>
-  <w:num w:numId="16" w16cid:durableId="1580283419">
-    <w:abstractNumId w:val="10"/>
-  </w:num>
-  <w:num w:numId="17" w16cid:durableId="1360741979">
+  <w:num w:numId="20" w16cid:durableId="1497067692">
     <w:abstractNumId w:val="28"/>
   </w:num>
-  <w:num w:numId="18" w16cid:durableId="1818179093">
-    <w:abstractNumId w:val="20"/>
-  </w:num>
-  <w:num w:numId="19" w16cid:durableId="389039448">
+  <w:num w:numId="21" w16cid:durableId="1158691985">
     <w:abstractNumId w:val="7"/>
   </w:num>
-  <w:num w:numId="20" w16cid:durableId="1497067692">
-    <w:abstractNumId w:val="27"/>
-  </w:num>
-  <w:num w:numId="21" w16cid:durableId="1158691985">
-    <w:abstractNumId w:val="6"/>
-  </w:num>
   <w:num w:numId="22" w16cid:durableId="861868890">
-    <w:abstractNumId w:val="12"/>
+    <w:abstractNumId w:val="13"/>
   </w:num>
   <w:num w:numId="23" w16cid:durableId="1829322443">
     <w:abstractNumId w:val="0"/>
   </w:num>
   <w:num w:numId="24" w16cid:durableId="735399858">
-    <w:abstractNumId w:val="11"/>
+    <w:abstractNumId w:val="12"/>
   </w:num>
   <w:num w:numId="25" w16cid:durableId="1993441266">
-    <w:abstractNumId w:val="14"/>
+    <w:abstractNumId w:val="15"/>
   </w:num>
   <w:num w:numId="26" w16cid:durableId="1821575225">
     <w:abstractNumId w:val="5"/>
   </w:num>
   <w:num w:numId="27" w16cid:durableId="1053188617">
-    <w:abstractNumId w:val="30"/>
+    <w:abstractNumId w:val="32"/>
   </w:num>
   <w:num w:numId="28" w16cid:durableId="1733843802">
-    <w:abstractNumId w:val="18"/>
+    <w:abstractNumId w:val="19"/>
   </w:num>
   <w:num w:numId="29" w16cid:durableId="1458452285">
-    <w:abstractNumId w:val="16"/>
+    <w:abstractNumId w:val="17"/>
   </w:num>
   <w:num w:numId="30" w16cid:durableId="507208264">
-    <w:abstractNumId w:val="8"/>
+    <w:abstractNumId w:val="9"/>
   </w:num>
   <w:num w:numId="31" w16cid:durableId="212893042">
+    <w:abstractNumId w:val="31"/>
+  </w:num>
+  <w:num w:numId="32" w16cid:durableId="1452439153">
+    <w:abstractNumId w:val="6"/>
+  </w:num>
+  <w:num w:numId="33" w16cid:durableId="939676433">
     <w:abstractNumId w:val="29"/>
   </w:num>
 </w:numbering>

</xml_diff>